<commit_message>
only with simple redux
</commit_message>
<xml_diff>
--- a/sa_reactjs_projects_2022/react_with_js_redux_toolkit_lama_dev/lama_dev_Redux Tutorial with Redux Toolkit.docx
+++ b/sa_reactjs_projects_2022/react_with_js_redux_toolkit_lama_dev/lama_dev_Redux Tutorial with Redux Toolkit.docx
@@ -437,7 +437,7 @@
               </wp:anchor>
             </w:drawing>
           </mc:Choice>
-          <mc:Fallback xmlns:sl="http://schemas.openxmlformats.org/schemaLibrary/2006/main" xmlns:a="http://schemas.openxmlformats.org/drawingml/2006/main" xmlns:pic="http://schemas.openxmlformats.org/drawingml/2006/picture" xmlns:c="http://schemas.openxmlformats.org/drawingml/2006/chart" xmlns:lc="http://schemas.openxmlformats.org/drawingml/2006/lockedCanvas" xmlns:dgm="http://schemas.openxmlformats.org/drawingml/2006/diagram">
+          <mc:Fallback xmlns:dgm="http://schemas.openxmlformats.org/drawingml/2006/diagram" xmlns:lc="http://schemas.openxmlformats.org/drawingml/2006/lockedCanvas" xmlns:c="http://schemas.openxmlformats.org/drawingml/2006/chart" xmlns:pic="http://schemas.openxmlformats.org/drawingml/2006/picture" xmlns:a="http://schemas.openxmlformats.org/drawingml/2006/main" xmlns:sl="http://schemas.openxmlformats.org/schemaLibrary/2006/main">
             <w:drawing>
               <wp:anchor allowOverlap="1" behindDoc="0" distB="0" distT="0" distL="114300" distR="114300" hidden="0" layoutInCell="1" locked="0" relativeHeight="0" simplePos="0">
                 <wp:simplePos x="0" y="0"/>
@@ -1205,7 +1205,7 @@
               </wp:anchor>
             </w:drawing>
           </mc:Choice>
-          <mc:Fallback xmlns:sl="http://schemas.openxmlformats.org/schemaLibrary/2006/main" xmlns:a="http://schemas.openxmlformats.org/drawingml/2006/main" xmlns:pic="http://schemas.openxmlformats.org/drawingml/2006/picture" xmlns:c="http://schemas.openxmlformats.org/drawingml/2006/chart" xmlns:lc="http://schemas.openxmlformats.org/drawingml/2006/lockedCanvas" xmlns:dgm="http://schemas.openxmlformats.org/drawingml/2006/diagram">
+          <mc:Fallback xmlns:dgm="http://schemas.openxmlformats.org/drawingml/2006/diagram" xmlns:lc="http://schemas.openxmlformats.org/drawingml/2006/lockedCanvas" xmlns:c="http://schemas.openxmlformats.org/drawingml/2006/chart" xmlns:pic="http://schemas.openxmlformats.org/drawingml/2006/picture" xmlns:a="http://schemas.openxmlformats.org/drawingml/2006/main" xmlns:sl="http://schemas.openxmlformats.org/schemaLibrary/2006/main">
             <w:drawing>
               <wp:anchor allowOverlap="1" behindDoc="0" distB="0" distT="0" distL="114300" distR="114300" hidden="0" layoutInCell="1" locked="0" relativeHeight="0" simplePos="0">
                 <wp:simplePos x="0" y="0"/>
@@ -1344,7 +1344,7 @@
               </wp:anchor>
             </w:drawing>
           </mc:Choice>
-          <mc:Fallback xmlns:sl="http://schemas.openxmlformats.org/schemaLibrary/2006/main" xmlns:a="http://schemas.openxmlformats.org/drawingml/2006/main" xmlns:pic="http://schemas.openxmlformats.org/drawingml/2006/picture" xmlns:c="http://schemas.openxmlformats.org/drawingml/2006/chart" xmlns:lc="http://schemas.openxmlformats.org/drawingml/2006/lockedCanvas" xmlns:dgm="http://schemas.openxmlformats.org/drawingml/2006/diagram">
+          <mc:Fallback xmlns:dgm="http://schemas.openxmlformats.org/drawingml/2006/diagram" xmlns:lc="http://schemas.openxmlformats.org/drawingml/2006/lockedCanvas" xmlns:c="http://schemas.openxmlformats.org/drawingml/2006/chart" xmlns:pic="http://schemas.openxmlformats.org/drawingml/2006/picture" xmlns:a="http://schemas.openxmlformats.org/drawingml/2006/main" xmlns:sl="http://schemas.openxmlformats.org/schemaLibrary/2006/main">
             <w:drawing>
               <wp:anchor allowOverlap="1" behindDoc="0" distB="0" distT="0" distL="114300" distR="114300" hidden="0" layoutInCell="1" locked="0" relativeHeight="0" simplePos="0">
                 <wp:simplePos x="0" y="0"/>
@@ -1418,6 +1418,9 @@
         <w:spacing w:after="0" w:line="240" w:lineRule="auto"/>
       </w:pPr>
       <w:r>
+        <w:rPr>
+          <w:noProof/>
+        </w:rPr>
         <w:lastRenderedPageBreak/>
         <w:drawing>
           <wp:inline distT="0" distB="0" distL="0" distR="0" wp14:anchorId="536FCD43" wp14:editId="03225E75">
@@ -1482,6 +1485,1040 @@
     <w:p>
       <w:pPr>
         <w:spacing w:after="0" w:line="240" w:lineRule="auto"/>
+      </w:pPr>
+      <w:r>
+        <w:drawing>
+          <wp:inline distT="0" distB="0" distL="0" distR="0" wp14:anchorId="6A176830" wp14:editId="1F04F1A0">
+            <wp:extent cx="5296172" cy="2216264"/>
+            <wp:effectExtent l="0" t="0" r="0" b="0"/>
+            <wp:docPr id="2" name="Picture 2"/>
+            <wp:cNvGraphicFramePr>
+              <a:graphicFrameLocks xmlns:a="http://schemas.openxmlformats.org/drawingml/2006/main" noChangeAspect="1"/>
+            </wp:cNvGraphicFramePr>
+            <a:graphic xmlns:a="http://schemas.openxmlformats.org/drawingml/2006/main">
+              <a:graphicData uri="http://schemas.openxmlformats.org/drawingml/2006/picture">
+                <pic:pic xmlns:pic="http://schemas.openxmlformats.org/drawingml/2006/picture">
+                  <pic:nvPicPr>
+                    <pic:cNvPr id="1" name=""/>
+                    <pic:cNvPicPr/>
+                  </pic:nvPicPr>
+                  <pic:blipFill>
+                    <a:blip r:embed="rId13"/>
+                    <a:stretch>
+                      <a:fillRect/>
+                    </a:stretch>
+                  </pic:blipFill>
+                  <pic:spPr>
+                    <a:xfrm>
+                      <a:off x="0" y="0"/>
+                      <a:ext cx="5296172" cy="2216264"/>
+                    </a:xfrm>
+                    <a:prstGeom prst="rect">
+                      <a:avLst/>
+                    </a:prstGeom>
+                  </pic:spPr>
+                </pic:pic>
+              </a:graphicData>
+            </a:graphic>
+          </wp:inline>
+        </w:drawing>
+      </w:r>
+    </w:p>
+    <w:p>
+      <w:pPr>
+        <w:spacing w:after="0" w:line="240" w:lineRule="auto"/>
+      </w:pPr>
+    </w:p>
+    <w:p>
+      <w:pPr>
+        <w:spacing w:after="0" w:line="240" w:lineRule="auto"/>
+      </w:pPr>
+      <w:r>
+        <w:t xml:space="preserve">Our main component connect to App and child component are </w:t>
+      </w:r>
+      <w:proofErr w:type="gramStart"/>
+      <w:r>
+        <w:t>connect</w:t>
+      </w:r>
+      <w:proofErr w:type="gramEnd"/>
+      <w:r>
+        <w:t xml:space="preserve"> to left and right side bars</w:t>
+      </w:r>
+    </w:p>
+    <w:p>
+      <w:pPr>
+        <w:spacing w:after="0" w:line="240" w:lineRule="auto"/>
+      </w:pPr>
+    </w:p>
+    <w:p>
+      <w:pPr>
+        <w:spacing w:after="0" w:line="240" w:lineRule="auto"/>
+      </w:pPr>
+      <w:r>
+        <w:t>To update user name at every place</w:t>
+      </w:r>
+    </w:p>
+    <w:p>
+      <w:pPr>
+        <w:spacing w:after="0" w:line="240" w:lineRule="auto"/>
+      </w:pPr>
+      <w:r>
+        <w:drawing>
+          <wp:inline distT="0" distB="0" distL="0" distR="0" wp14:anchorId="2264F92E" wp14:editId="16B81176">
+            <wp:extent cx="5473981" cy="2730640"/>
+            <wp:effectExtent l="0" t="0" r="0" b="0"/>
+            <wp:docPr id="3" name="Picture 3"/>
+            <wp:cNvGraphicFramePr>
+              <a:graphicFrameLocks xmlns:a="http://schemas.openxmlformats.org/drawingml/2006/main" noChangeAspect="1"/>
+            </wp:cNvGraphicFramePr>
+            <a:graphic xmlns:a="http://schemas.openxmlformats.org/drawingml/2006/main">
+              <a:graphicData uri="http://schemas.openxmlformats.org/drawingml/2006/picture">
+                <pic:pic xmlns:pic="http://schemas.openxmlformats.org/drawingml/2006/picture">
+                  <pic:nvPicPr>
+                    <pic:cNvPr id="1" name=""/>
+                    <pic:cNvPicPr/>
+                  </pic:nvPicPr>
+                  <pic:blipFill>
+                    <a:blip r:embed="rId14"/>
+                    <a:stretch>
+                      <a:fillRect/>
+                    </a:stretch>
+                  </pic:blipFill>
+                  <pic:spPr>
+                    <a:xfrm>
+                      <a:off x="0" y="0"/>
+                      <a:ext cx="5473981" cy="2730640"/>
+                    </a:xfrm>
+                    <a:prstGeom prst="rect">
+                      <a:avLst/>
+                    </a:prstGeom>
+                  </pic:spPr>
+                </pic:pic>
+              </a:graphicData>
+            </a:graphic>
+          </wp:inline>
+        </w:drawing>
+      </w:r>
+    </w:p>
+    <w:p>
+      <w:pPr>
+        <w:spacing w:after="0" w:line="240" w:lineRule="auto"/>
+      </w:pPr>
+    </w:p>
+    <w:p>
+      <w:pPr>
+        <w:spacing w:after="0" w:line="240" w:lineRule="auto"/>
+      </w:pPr>
+      <w:r>
+        <w:t>To do this</w:t>
+      </w:r>
+    </w:p>
+    <w:p>
+      <w:pPr>
+        <w:spacing w:after="0" w:line="240" w:lineRule="auto"/>
+      </w:pPr>
+      <w:r>
+        <w:lastRenderedPageBreak/>
+        <w:drawing>
+          <wp:inline distT="0" distB="0" distL="0" distR="0" wp14:anchorId="22D88CC2" wp14:editId="689CB222">
+            <wp:extent cx="5264421" cy="2108308"/>
+            <wp:effectExtent l="0" t="0" r="0" b="6350"/>
+            <wp:docPr id="4" name="Picture 4"/>
+            <wp:cNvGraphicFramePr>
+              <a:graphicFrameLocks xmlns:a="http://schemas.openxmlformats.org/drawingml/2006/main" noChangeAspect="1"/>
+            </wp:cNvGraphicFramePr>
+            <a:graphic xmlns:a="http://schemas.openxmlformats.org/drawingml/2006/main">
+              <a:graphicData uri="http://schemas.openxmlformats.org/drawingml/2006/picture">
+                <pic:pic xmlns:pic="http://schemas.openxmlformats.org/drawingml/2006/picture">
+                  <pic:nvPicPr>
+                    <pic:cNvPr id="1" name=""/>
+                    <pic:cNvPicPr/>
+                  </pic:nvPicPr>
+                  <pic:blipFill>
+                    <a:blip r:embed="rId15"/>
+                    <a:stretch>
+                      <a:fillRect/>
+                    </a:stretch>
+                  </pic:blipFill>
+                  <pic:spPr>
+                    <a:xfrm>
+                      <a:off x="0" y="0"/>
+                      <a:ext cx="5264421" cy="2108308"/>
+                    </a:xfrm>
+                    <a:prstGeom prst="rect">
+                      <a:avLst/>
+                    </a:prstGeom>
+                  </pic:spPr>
+                </pic:pic>
+              </a:graphicData>
+            </a:graphic>
+          </wp:inline>
+        </w:drawing>
+      </w:r>
+    </w:p>
+    <w:p>
+      <w:pPr>
+        <w:spacing w:after="0" w:line="240" w:lineRule="auto"/>
+      </w:pPr>
+      <w:r>
+        <w:t>Pass name as a props</w:t>
+      </w:r>
+    </w:p>
+    <w:p>
+      <w:pPr>
+        <w:spacing w:after="0" w:line="240" w:lineRule="auto"/>
+      </w:pPr>
+    </w:p>
+    <w:p>
+      <w:pPr>
+        <w:spacing w:after="0" w:line="240" w:lineRule="auto"/>
+      </w:pPr>
+      <w:r>
+        <w:t>As we realized username we are using at many places</w:t>
+      </w:r>
+    </w:p>
+    <w:p>
+      <w:pPr>
+        <w:spacing w:after="0" w:line="240" w:lineRule="auto"/>
+      </w:pPr>
+    </w:p>
+    <w:p>
+      <w:pPr>
+        <w:spacing w:after="0" w:line="240" w:lineRule="auto"/>
+      </w:pPr>
+      <w:r>
+        <w:drawing>
+          <wp:inline distT="0" distB="0" distL="0" distR="0" wp14:anchorId="64E201C2" wp14:editId="4D6A6809">
+            <wp:extent cx="5327924" cy="2095608"/>
+            <wp:effectExtent l="0" t="0" r="6350" b="0"/>
+            <wp:docPr id="5" name="Picture 5"/>
+            <wp:cNvGraphicFramePr>
+              <a:graphicFrameLocks xmlns:a="http://schemas.openxmlformats.org/drawingml/2006/main" noChangeAspect="1"/>
+            </wp:cNvGraphicFramePr>
+            <a:graphic xmlns:a="http://schemas.openxmlformats.org/drawingml/2006/main">
+              <a:graphicData uri="http://schemas.openxmlformats.org/drawingml/2006/picture">
+                <pic:pic xmlns:pic="http://schemas.openxmlformats.org/drawingml/2006/picture">
+                  <pic:nvPicPr>
+                    <pic:cNvPr id="1" name=""/>
+                    <pic:cNvPicPr/>
+                  </pic:nvPicPr>
+                  <pic:blipFill>
+                    <a:blip r:embed="rId16"/>
+                    <a:stretch>
+                      <a:fillRect/>
+                    </a:stretch>
+                  </pic:blipFill>
+                  <pic:spPr>
+                    <a:xfrm>
+                      <a:off x="0" y="0"/>
+                      <a:ext cx="5327924" cy="2095608"/>
+                    </a:xfrm>
+                    <a:prstGeom prst="rect">
+                      <a:avLst/>
+                    </a:prstGeom>
+                  </pic:spPr>
+                </pic:pic>
+              </a:graphicData>
+            </a:graphic>
+          </wp:inline>
+        </w:drawing>
+      </w:r>
+    </w:p>
+    <w:p>
+      <w:pPr>
+        <w:spacing w:after="0" w:line="240" w:lineRule="auto"/>
+      </w:pPr>
+    </w:p>
+    <w:p>
+      <w:pPr>
+        <w:spacing w:after="0" w:line="240" w:lineRule="auto"/>
+      </w:pPr>
+      <w:r>
+        <w:t xml:space="preserve">Pass props to whole tree unnecessary all component re-render- </w:t>
+      </w:r>
+      <w:proofErr w:type="spellStart"/>
+      <w:proofErr w:type="gramStart"/>
+      <w:r>
+        <w:t>its</w:t>
+      </w:r>
+      <w:proofErr w:type="spellEnd"/>
+      <w:proofErr w:type="gramEnd"/>
+      <w:r>
+        <w:t xml:space="preserve"> called props drilling</w:t>
+      </w:r>
+    </w:p>
+    <w:p>
+      <w:pPr>
+        <w:spacing w:after="0" w:line="240" w:lineRule="auto"/>
+      </w:pPr>
+    </w:p>
+    <w:p>
+      <w:pPr>
+        <w:spacing w:after="0" w:line="240" w:lineRule="auto"/>
+      </w:pPr>
+      <w:r>
+        <w:drawing>
+          <wp:inline distT="0" distB="0" distL="0" distR="0" wp14:anchorId="1D694B60" wp14:editId="6B7D6888">
+            <wp:extent cx="5239019" cy="3060857"/>
+            <wp:effectExtent l="0" t="0" r="0" b="6350"/>
+            <wp:docPr id="6" name="Picture 6"/>
+            <wp:cNvGraphicFramePr>
+              <a:graphicFrameLocks xmlns:a="http://schemas.openxmlformats.org/drawingml/2006/main" noChangeAspect="1"/>
+            </wp:cNvGraphicFramePr>
+            <a:graphic xmlns:a="http://schemas.openxmlformats.org/drawingml/2006/main">
+              <a:graphicData uri="http://schemas.openxmlformats.org/drawingml/2006/picture">
+                <pic:pic xmlns:pic="http://schemas.openxmlformats.org/drawingml/2006/picture">
+                  <pic:nvPicPr>
+                    <pic:cNvPr id="1" name=""/>
+                    <pic:cNvPicPr/>
+                  </pic:nvPicPr>
+                  <pic:blipFill>
+                    <a:blip r:embed="rId17"/>
+                    <a:stretch>
+                      <a:fillRect/>
+                    </a:stretch>
+                  </pic:blipFill>
+                  <pic:spPr>
+                    <a:xfrm>
+                      <a:off x="0" y="0"/>
+                      <a:ext cx="5239019" cy="3060857"/>
+                    </a:xfrm>
+                    <a:prstGeom prst="rect">
+                      <a:avLst/>
+                    </a:prstGeom>
+                  </pic:spPr>
+                </pic:pic>
+              </a:graphicData>
+            </a:graphic>
+          </wp:inline>
+        </w:drawing>
+      </w:r>
+    </w:p>
+    <w:p>
+      <w:pPr>
+        <w:spacing w:after="0" w:line="240" w:lineRule="auto"/>
+      </w:pPr>
+      <w:r>
+        <w:t>Solution of this problem create a global store</w:t>
+      </w:r>
+    </w:p>
+    <w:p>
+      <w:pPr>
+        <w:spacing w:after="0" w:line="240" w:lineRule="auto"/>
+      </w:pPr>
+    </w:p>
+    <w:p>
+      <w:pPr>
+        <w:spacing w:after="0" w:line="240" w:lineRule="auto"/>
+      </w:pPr>
+      <w:r>
+        <w:lastRenderedPageBreak/>
+        <w:drawing>
+          <wp:inline distT="0" distB="0" distL="0" distR="0" wp14:anchorId="48516A3C" wp14:editId="7665598F">
+            <wp:extent cx="5442230" cy="2127359"/>
+            <wp:effectExtent l="0" t="0" r="6350" b="6350"/>
+            <wp:docPr id="7" name="Picture 7"/>
+            <wp:cNvGraphicFramePr>
+              <a:graphicFrameLocks xmlns:a="http://schemas.openxmlformats.org/drawingml/2006/main" noChangeAspect="1"/>
+            </wp:cNvGraphicFramePr>
+            <a:graphic xmlns:a="http://schemas.openxmlformats.org/drawingml/2006/main">
+              <a:graphicData uri="http://schemas.openxmlformats.org/drawingml/2006/picture">
+                <pic:pic xmlns:pic="http://schemas.openxmlformats.org/drawingml/2006/picture">
+                  <pic:nvPicPr>
+                    <pic:cNvPr id="1" name=""/>
+                    <pic:cNvPicPr/>
+                  </pic:nvPicPr>
+                  <pic:blipFill>
+                    <a:blip r:embed="rId18"/>
+                    <a:stretch>
+                      <a:fillRect/>
+                    </a:stretch>
+                  </pic:blipFill>
+                  <pic:spPr>
+                    <a:xfrm>
+                      <a:off x="0" y="0"/>
+                      <a:ext cx="5442230" cy="2127359"/>
+                    </a:xfrm>
+                    <a:prstGeom prst="rect">
+                      <a:avLst/>
+                    </a:prstGeom>
+                  </pic:spPr>
+                </pic:pic>
+              </a:graphicData>
+            </a:graphic>
+          </wp:inline>
+        </w:drawing>
+      </w:r>
+    </w:p>
+    <w:p>
+      <w:pPr>
+        <w:spacing w:after="0" w:line="240" w:lineRule="auto"/>
+      </w:pPr>
+    </w:p>
+    <w:p>
+      <w:pPr>
+        <w:spacing w:after="0" w:line="240" w:lineRule="auto"/>
+      </w:pPr>
+      <w:r>
+        <w:t xml:space="preserve">And whenever we need any of </w:t>
+      </w:r>
+      <w:proofErr w:type="gramStart"/>
+      <w:r>
+        <w:t>these</w:t>
+      </w:r>
+      <w:r>
+        <w:t xml:space="preserve"> information</w:t>
+      </w:r>
+      <w:proofErr w:type="gramEnd"/>
+      <w:r>
+        <w:t xml:space="preserve"> it provide immediately</w:t>
+      </w:r>
+    </w:p>
+    <w:p>
+      <w:pPr>
+        <w:spacing w:after="0" w:line="240" w:lineRule="auto"/>
+      </w:pPr>
+      <w:r>
+        <w:drawing>
+          <wp:inline distT="0" distB="0" distL="0" distR="0" wp14:anchorId="43840959" wp14:editId="3B677266">
+            <wp:extent cx="5448580" cy="2133710"/>
+            <wp:effectExtent l="0" t="0" r="0" b="0"/>
+            <wp:docPr id="8" name="Picture 8"/>
+            <wp:cNvGraphicFramePr>
+              <a:graphicFrameLocks xmlns:a="http://schemas.openxmlformats.org/drawingml/2006/main" noChangeAspect="1"/>
+            </wp:cNvGraphicFramePr>
+            <a:graphic xmlns:a="http://schemas.openxmlformats.org/drawingml/2006/main">
+              <a:graphicData uri="http://schemas.openxmlformats.org/drawingml/2006/picture">
+                <pic:pic xmlns:pic="http://schemas.openxmlformats.org/drawingml/2006/picture">
+                  <pic:nvPicPr>
+                    <pic:cNvPr id="1" name=""/>
+                    <pic:cNvPicPr/>
+                  </pic:nvPicPr>
+                  <pic:blipFill>
+                    <a:blip r:embed="rId19"/>
+                    <a:stretch>
+                      <a:fillRect/>
+                    </a:stretch>
+                  </pic:blipFill>
+                  <pic:spPr>
+                    <a:xfrm>
+                      <a:off x="0" y="0"/>
+                      <a:ext cx="5448580" cy="2133710"/>
+                    </a:xfrm>
+                    <a:prstGeom prst="rect">
+                      <a:avLst/>
+                    </a:prstGeom>
+                  </pic:spPr>
+                </pic:pic>
+              </a:graphicData>
+            </a:graphic>
+          </wp:inline>
+        </w:drawing>
+      </w:r>
+    </w:p>
+    <w:p>
+      <w:pPr>
+        <w:spacing w:after="0" w:line="240" w:lineRule="auto"/>
+      </w:pPr>
+      <w:r>
+        <w:drawing>
+          <wp:inline distT="0" distB="0" distL="0" distR="0" wp14:anchorId="5322E3E6" wp14:editId="7C8DCCBC">
+            <wp:extent cx="5448580" cy="2438525"/>
+            <wp:effectExtent l="0" t="0" r="0" b="0"/>
+            <wp:docPr id="9" name="Picture 9"/>
+            <wp:cNvGraphicFramePr>
+              <a:graphicFrameLocks xmlns:a="http://schemas.openxmlformats.org/drawingml/2006/main" noChangeAspect="1"/>
+            </wp:cNvGraphicFramePr>
+            <a:graphic xmlns:a="http://schemas.openxmlformats.org/drawingml/2006/main">
+              <a:graphicData uri="http://schemas.openxmlformats.org/drawingml/2006/picture">
+                <pic:pic xmlns:pic="http://schemas.openxmlformats.org/drawingml/2006/picture">
+                  <pic:nvPicPr>
+                    <pic:cNvPr id="1" name=""/>
+                    <pic:cNvPicPr/>
+                  </pic:nvPicPr>
+                  <pic:blipFill>
+                    <a:blip r:embed="rId20"/>
+                    <a:stretch>
+                      <a:fillRect/>
+                    </a:stretch>
+                  </pic:blipFill>
+                  <pic:spPr>
+                    <a:xfrm>
+                      <a:off x="0" y="0"/>
+                      <a:ext cx="5448580" cy="2438525"/>
+                    </a:xfrm>
+                    <a:prstGeom prst="rect">
+                      <a:avLst/>
+                    </a:prstGeom>
+                  </pic:spPr>
+                </pic:pic>
+              </a:graphicData>
+            </a:graphic>
+          </wp:inline>
+        </w:drawing>
+      </w:r>
+    </w:p>
+    <w:p>
+      <w:pPr>
+        <w:spacing w:after="0" w:line="240" w:lineRule="auto"/>
+      </w:pPr>
+    </w:p>
+    <w:p>
+      <w:pPr>
+        <w:spacing w:after="0" w:line="240" w:lineRule="auto"/>
+      </w:pPr>
+      <w:r>
+        <w:drawing>
+          <wp:inline distT="0" distB="0" distL="0" distR="0" wp14:anchorId="65F23A0F" wp14:editId="18AA2E4A">
+            <wp:extent cx="5321573" cy="2305168"/>
+            <wp:effectExtent l="0" t="0" r="0" b="0"/>
+            <wp:docPr id="10" name="Picture 10"/>
+            <wp:cNvGraphicFramePr>
+              <a:graphicFrameLocks xmlns:a="http://schemas.openxmlformats.org/drawingml/2006/main" noChangeAspect="1"/>
+            </wp:cNvGraphicFramePr>
+            <a:graphic xmlns:a="http://schemas.openxmlformats.org/drawingml/2006/main">
+              <a:graphicData uri="http://schemas.openxmlformats.org/drawingml/2006/picture">
+                <pic:pic xmlns:pic="http://schemas.openxmlformats.org/drawingml/2006/picture">
+                  <pic:nvPicPr>
+                    <pic:cNvPr id="1" name=""/>
+                    <pic:cNvPicPr/>
+                  </pic:nvPicPr>
+                  <pic:blipFill>
+                    <a:blip r:embed="rId21"/>
+                    <a:stretch>
+                      <a:fillRect/>
+                    </a:stretch>
+                  </pic:blipFill>
+                  <pic:spPr>
+                    <a:xfrm>
+                      <a:off x="0" y="0"/>
+                      <a:ext cx="5321573" cy="2305168"/>
+                    </a:xfrm>
+                    <a:prstGeom prst="rect">
+                      <a:avLst/>
+                    </a:prstGeom>
+                  </pic:spPr>
+                </pic:pic>
+              </a:graphicData>
+            </a:graphic>
+          </wp:inline>
+        </w:drawing>
+      </w:r>
+    </w:p>
+    <w:p>
+      <w:pPr>
+        <w:spacing w:after="0" w:line="240" w:lineRule="auto"/>
+      </w:pPr>
+    </w:p>
+    <w:p>
+      <w:pPr>
+        <w:spacing w:after="0" w:line="240" w:lineRule="auto"/>
+      </w:pPr>
+      <w:r>
+        <w:lastRenderedPageBreak/>
+        <w:drawing>
+          <wp:inline distT="0" distB="0" distL="0" distR="0" wp14:anchorId="34996AD2" wp14:editId="7CA3CE35">
+            <wp:extent cx="5473981" cy="2400423"/>
+            <wp:effectExtent l="0" t="0" r="0" b="0"/>
+            <wp:docPr id="11" name="Picture 11"/>
+            <wp:cNvGraphicFramePr>
+              <a:graphicFrameLocks xmlns:a="http://schemas.openxmlformats.org/drawingml/2006/main" noChangeAspect="1"/>
+            </wp:cNvGraphicFramePr>
+            <a:graphic xmlns:a="http://schemas.openxmlformats.org/drawingml/2006/main">
+              <a:graphicData uri="http://schemas.openxmlformats.org/drawingml/2006/picture">
+                <pic:pic xmlns:pic="http://schemas.openxmlformats.org/drawingml/2006/picture">
+                  <pic:nvPicPr>
+                    <pic:cNvPr id="1" name=""/>
+                    <pic:cNvPicPr/>
+                  </pic:nvPicPr>
+                  <pic:blipFill>
+                    <a:blip r:embed="rId22"/>
+                    <a:stretch>
+                      <a:fillRect/>
+                    </a:stretch>
+                  </pic:blipFill>
+                  <pic:spPr>
+                    <a:xfrm>
+                      <a:off x="0" y="0"/>
+                      <a:ext cx="5473981" cy="2400423"/>
+                    </a:xfrm>
+                    <a:prstGeom prst="rect">
+                      <a:avLst/>
+                    </a:prstGeom>
+                  </pic:spPr>
+                </pic:pic>
+              </a:graphicData>
+            </a:graphic>
+          </wp:inline>
+        </w:drawing>
+      </w:r>
+    </w:p>
+    <w:p>
+      <w:pPr>
+        <w:spacing w:after="0" w:line="240" w:lineRule="auto"/>
+      </w:pPr>
+    </w:p>
+    <w:p>
+      <w:pPr>
+        <w:spacing w:after="0" w:line="240" w:lineRule="auto"/>
+      </w:pPr>
+      <w:r>
+        <w:t xml:space="preserve">Ab </w:t>
+      </w:r>
+      <w:proofErr w:type="spellStart"/>
+      <w:r>
+        <w:t>hume</w:t>
+      </w:r>
+      <w:proofErr w:type="spellEnd"/>
+      <w:r>
+        <w:t xml:space="preserve"> </w:t>
+      </w:r>
+      <w:proofErr w:type="spellStart"/>
+      <w:r>
+        <w:t>sestate</w:t>
+      </w:r>
+      <w:proofErr w:type="spellEnd"/>
+      <w:r>
+        <w:t xml:space="preserve"> use </w:t>
+      </w:r>
+      <w:proofErr w:type="spellStart"/>
+      <w:r>
+        <w:t>krne</w:t>
+      </w:r>
+      <w:proofErr w:type="spellEnd"/>
+      <w:r>
+        <w:t xml:space="preserve"> </w:t>
+      </w:r>
+      <w:proofErr w:type="spellStart"/>
+      <w:r>
+        <w:t>ke</w:t>
+      </w:r>
+      <w:proofErr w:type="spellEnd"/>
+      <w:r>
+        <w:t xml:space="preserve"> </w:t>
+      </w:r>
+      <w:proofErr w:type="spellStart"/>
+      <w:r>
+        <w:t>jarurat</w:t>
+      </w:r>
+      <w:proofErr w:type="spellEnd"/>
+      <w:r>
+        <w:t xml:space="preserve"> </w:t>
+      </w:r>
+      <w:proofErr w:type="spellStart"/>
+      <w:r>
+        <w:t>nahi</w:t>
+      </w:r>
+      <w:proofErr w:type="spellEnd"/>
+      <w:r>
+        <w:t xml:space="preserve"> ki ab hum component ki state </w:t>
+      </w:r>
+      <w:proofErr w:type="spellStart"/>
+      <w:r>
+        <w:t>kahi</w:t>
+      </w:r>
+      <w:proofErr w:type="spellEnd"/>
+      <w:r>
+        <w:t xml:space="preserve"> se </w:t>
+      </w:r>
+      <w:proofErr w:type="spellStart"/>
+      <w:r>
+        <w:t>bhi</w:t>
+      </w:r>
+      <w:proofErr w:type="spellEnd"/>
+      <w:r>
+        <w:t xml:space="preserve"> </w:t>
+      </w:r>
+      <w:proofErr w:type="spellStart"/>
+      <w:r>
+        <w:t>kabhi</w:t>
+      </w:r>
+      <w:proofErr w:type="spellEnd"/>
+      <w:r>
+        <w:t xml:space="preserve"> </w:t>
+      </w:r>
+      <w:proofErr w:type="spellStart"/>
+      <w:r>
+        <w:t>bhi</w:t>
+      </w:r>
+      <w:proofErr w:type="spellEnd"/>
+      <w:r>
+        <w:t xml:space="preserve"> change </w:t>
+      </w:r>
+      <w:proofErr w:type="spellStart"/>
+      <w:r>
+        <w:t>kr</w:t>
+      </w:r>
+      <w:proofErr w:type="spellEnd"/>
+      <w:r>
+        <w:t xml:space="preserve"> </w:t>
+      </w:r>
+      <w:proofErr w:type="spellStart"/>
+      <w:r>
+        <w:t>skte</w:t>
+      </w:r>
+      <w:proofErr w:type="spellEnd"/>
+      <w:r>
+        <w:t xml:space="preserve"> </w:t>
+      </w:r>
+      <w:proofErr w:type="spellStart"/>
+      <w:r>
+        <w:t>hai</w:t>
+      </w:r>
+      <w:proofErr w:type="spellEnd"/>
+    </w:p>
+    <w:p>
+      <w:pPr>
+        <w:spacing w:after="0" w:line="240" w:lineRule="auto"/>
+      </w:pPr>
+    </w:p>
+    <w:p>
+      <w:pPr>
+        <w:spacing w:after="0" w:line="240" w:lineRule="auto"/>
+      </w:pPr>
+      <w:r>
+        <w:drawing>
+          <wp:inline distT="0" distB="0" distL="0" distR="0" wp14:anchorId="187E1E01" wp14:editId="3951CE4D">
+            <wp:extent cx="5486682" cy="2381372"/>
+            <wp:effectExtent l="0" t="0" r="0" b="0"/>
+            <wp:docPr id="13" name="Picture 13"/>
+            <wp:cNvGraphicFramePr>
+              <a:graphicFrameLocks xmlns:a="http://schemas.openxmlformats.org/drawingml/2006/main" noChangeAspect="1"/>
+            </wp:cNvGraphicFramePr>
+            <a:graphic xmlns:a="http://schemas.openxmlformats.org/drawingml/2006/main">
+              <a:graphicData uri="http://schemas.openxmlformats.org/drawingml/2006/picture">
+                <pic:pic xmlns:pic="http://schemas.openxmlformats.org/drawingml/2006/picture">
+                  <pic:nvPicPr>
+                    <pic:cNvPr id="1" name=""/>
+                    <pic:cNvPicPr/>
+                  </pic:nvPicPr>
+                  <pic:blipFill>
+                    <a:blip r:embed="rId23"/>
+                    <a:stretch>
+                      <a:fillRect/>
+                    </a:stretch>
+                  </pic:blipFill>
+                  <pic:spPr>
+                    <a:xfrm>
+                      <a:off x="0" y="0"/>
+                      <a:ext cx="5486682" cy="2381372"/>
+                    </a:xfrm>
+                    <a:prstGeom prst="rect">
+                      <a:avLst/>
+                    </a:prstGeom>
+                  </pic:spPr>
+                </pic:pic>
+              </a:graphicData>
+            </a:graphic>
+          </wp:inline>
+        </w:drawing>
+      </w:r>
+    </w:p>
+    <w:p>
+      <w:pPr>
+        <w:spacing w:after="0" w:line="240" w:lineRule="auto"/>
+      </w:pPr>
+    </w:p>
+    <w:p>
+      <w:pPr>
+        <w:spacing w:after="0" w:line="240" w:lineRule="auto"/>
+      </w:pPr>
+      <w:r>
+        <w:drawing>
+          <wp:inline distT="0" distB="0" distL="0" distR="0" wp14:anchorId="3098D495" wp14:editId="72201651">
+            <wp:extent cx="5410478" cy="2470277"/>
+            <wp:effectExtent l="0" t="0" r="0" b="6350"/>
+            <wp:docPr id="16" name="Picture 16"/>
+            <wp:cNvGraphicFramePr>
+              <a:graphicFrameLocks xmlns:a="http://schemas.openxmlformats.org/drawingml/2006/main" noChangeAspect="1"/>
+            </wp:cNvGraphicFramePr>
+            <a:graphic xmlns:a="http://schemas.openxmlformats.org/drawingml/2006/main">
+              <a:graphicData uri="http://schemas.openxmlformats.org/drawingml/2006/picture">
+                <pic:pic xmlns:pic="http://schemas.openxmlformats.org/drawingml/2006/picture">
+                  <pic:nvPicPr>
+                    <pic:cNvPr id="1" name=""/>
+                    <pic:cNvPicPr/>
+                  </pic:nvPicPr>
+                  <pic:blipFill>
+                    <a:blip r:embed="rId24"/>
+                    <a:stretch>
+                      <a:fillRect/>
+                    </a:stretch>
+                  </pic:blipFill>
+                  <pic:spPr>
+                    <a:xfrm>
+                      <a:off x="0" y="0"/>
+                      <a:ext cx="5410478" cy="2470277"/>
+                    </a:xfrm>
+                    <a:prstGeom prst="rect">
+                      <a:avLst/>
+                    </a:prstGeom>
+                  </pic:spPr>
+                </pic:pic>
+              </a:graphicData>
+            </a:graphic>
+          </wp:inline>
+        </w:drawing>
+      </w:r>
+    </w:p>
+    <w:p>
+      <w:pPr>
+        <w:spacing w:after="0" w:line="240" w:lineRule="auto"/>
+      </w:pPr>
+    </w:p>
+    <w:p>
+      <w:pPr>
+        <w:spacing w:after="0" w:line="240" w:lineRule="auto"/>
+      </w:pPr>
+      <w:r>
+        <w:t xml:space="preserve">We have </w:t>
+      </w:r>
+      <w:proofErr w:type="spellStart"/>
+      <w:proofErr w:type="gramStart"/>
+      <w:r>
+        <w:t>have</w:t>
+      </w:r>
+      <w:proofErr w:type="spellEnd"/>
+      <w:proofErr w:type="gramEnd"/>
+      <w:r>
+        <w:t xml:space="preserve"> many state management tools but redux one of them.</w:t>
+      </w:r>
+    </w:p>
+    <w:p>
+      <w:pPr>
+        <w:spacing w:after="0" w:line="240" w:lineRule="auto"/>
+      </w:pPr>
+      <w:r>
+        <w:t>We also have context API</w:t>
+      </w:r>
+      <w:r>
+        <w:t>, but</w:t>
+      </w:r>
+      <w:r>
+        <w:t xml:space="preserve"> context API is not like state management tool, state management </w:t>
+      </w:r>
+      <w:proofErr w:type="spellStart"/>
+      <w:r>
+        <w:t>kisi</w:t>
+      </w:r>
+      <w:proofErr w:type="spellEnd"/>
+      <w:r>
+        <w:t xml:space="preserve"> eke state ko choose </w:t>
+      </w:r>
+      <w:proofErr w:type="spellStart"/>
+      <w:r>
+        <w:t>kr</w:t>
+      </w:r>
+      <w:proofErr w:type="spellEnd"/>
+      <w:r>
+        <w:t xml:space="preserve"> </w:t>
+      </w:r>
+      <w:proofErr w:type="spellStart"/>
+      <w:r>
+        <w:t>skte</w:t>
+      </w:r>
+      <w:proofErr w:type="spellEnd"/>
+      <w:r>
+        <w:t xml:space="preserve"> </w:t>
+      </w:r>
+      <w:proofErr w:type="spellStart"/>
+      <w:r>
+        <w:t>hai</w:t>
+      </w:r>
+      <w:proofErr w:type="spellEnd"/>
+      <w:r>
+        <w:t xml:space="preserve"> or </w:t>
+      </w:r>
+      <w:proofErr w:type="spellStart"/>
+      <w:r>
+        <w:t>uske</w:t>
+      </w:r>
+      <w:proofErr w:type="spellEnd"/>
+      <w:r>
+        <w:t xml:space="preserve"> base per </w:t>
+      </w:r>
+      <w:r>
+        <w:t>component</w:t>
+      </w:r>
+      <w:r>
+        <w:t xml:space="preserve"> </w:t>
+      </w:r>
+      <w:proofErr w:type="spellStart"/>
+      <w:r>
+        <w:t>srf</w:t>
+      </w:r>
+      <w:proofErr w:type="spellEnd"/>
+      <w:r>
+        <w:t xml:space="preserve"> ek hi render </w:t>
+      </w:r>
+      <w:proofErr w:type="spellStart"/>
+      <w:r>
+        <w:t>kr</w:t>
+      </w:r>
+      <w:proofErr w:type="spellEnd"/>
+      <w:r>
+        <w:t xml:space="preserve"> </w:t>
+      </w:r>
+      <w:proofErr w:type="spellStart"/>
+      <w:r>
+        <w:t>skte</w:t>
+      </w:r>
+      <w:proofErr w:type="spellEnd"/>
+      <w:r>
+        <w:t xml:space="preserve"> </w:t>
+      </w:r>
+      <w:proofErr w:type="spellStart"/>
+      <w:r>
+        <w:t>hai</w:t>
+      </w:r>
+      <w:proofErr w:type="spellEnd"/>
+      <w:r>
+        <w:t xml:space="preserve"> but context API </w:t>
+      </w:r>
+      <w:proofErr w:type="spellStart"/>
+      <w:r>
+        <w:t>mein</w:t>
+      </w:r>
+      <w:proofErr w:type="spellEnd"/>
+      <w:r>
+        <w:t xml:space="preserve"> whole state ko chose </w:t>
+      </w:r>
+      <w:proofErr w:type="spellStart"/>
+      <w:r>
+        <w:t>krna</w:t>
+      </w:r>
+      <w:proofErr w:type="spellEnd"/>
+      <w:r>
+        <w:t xml:space="preserve"> </w:t>
+      </w:r>
+      <w:proofErr w:type="spellStart"/>
+      <w:r>
+        <w:t>padta</w:t>
+      </w:r>
+      <w:proofErr w:type="spellEnd"/>
+      <w:r>
+        <w:t xml:space="preserve"> </w:t>
+      </w:r>
+      <w:proofErr w:type="spellStart"/>
+      <w:r>
+        <w:t>hai</w:t>
+      </w:r>
+      <w:proofErr w:type="spellEnd"/>
+      <w:r>
+        <w:t xml:space="preserve"> </w:t>
+      </w:r>
+      <w:proofErr w:type="spellStart"/>
+      <w:r>
+        <w:t>jiske</w:t>
+      </w:r>
+      <w:proofErr w:type="spellEnd"/>
+      <w:r>
+        <w:t xml:space="preserve"> base per component rendering </w:t>
+      </w:r>
+      <w:proofErr w:type="spellStart"/>
+      <w:r>
+        <w:t>hti</w:t>
+      </w:r>
+      <w:proofErr w:type="spellEnd"/>
+      <w:r>
+        <w:t xml:space="preserve"> </w:t>
+      </w:r>
+      <w:proofErr w:type="spellStart"/>
+      <w:r>
+        <w:t>hai</w:t>
+      </w:r>
+      <w:proofErr w:type="spellEnd"/>
+    </w:p>
+    <w:p>
+      <w:pPr>
+        <w:spacing w:after="0" w:line="240" w:lineRule="auto"/>
+      </w:pPr>
+    </w:p>
+    <w:p>
+      <w:pPr>
+        <w:spacing w:after="0" w:line="240" w:lineRule="auto"/>
+        <w:rPr>
+          <w:b/>
+          <w:bCs/>
+        </w:rPr>
+      </w:pPr>
+      <w:r>
+        <w:rPr>
+          <w:b/>
+          <w:bCs/>
+        </w:rPr>
+        <w:t>Compare state management solution?</w:t>
+      </w:r>
+    </w:p>
+    <w:p>
+      <w:pPr>
+        <w:spacing w:after="0" w:line="240" w:lineRule="auto"/>
+      </w:pPr>
+    </w:p>
+    <w:p>
+      <w:pPr>
+        <w:spacing w:after="0" w:line="240" w:lineRule="auto"/>
+      </w:pPr>
+      <w:r>
+        <w:t>Official document</w:t>
+      </w:r>
+    </w:p>
+    <w:p>
+      <w:pPr>
+        <w:spacing w:after="0" w:line="240" w:lineRule="auto"/>
+      </w:pPr>
+      <w:r>
+        <w:lastRenderedPageBreak/>
+        <w:drawing>
+          <wp:inline distT="0" distB="0" distL="0" distR="0" wp14:anchorId="7C9A0C7F" wp14:editId="3CDE71C0">
+            <wp:extent cx="5531134" cy="3073558"/>
+            <wp:effectExtent l="0" t="0" r="0" b="0"/>
+            <wp:docPr id="17" name="Picture 17"/>
+            <wp:cNvGraphicFramePr>
+              <a:graphicFrameLocks xmlns:a="http://schemas.openxmlformats.org/drawingml/2006/main" noChangeAspect="1"/>
+            </wp:cNvGraphicFramePr>
+            <a:graphic xmlns:a="http://schemas.openxmlformats.org/drawingml/2006/main">
+              <a:graphicData uri="http://schemas.openxmlformats.org/drawingml/2006/picture">
+                <pic:pic xmlns:pic="http://schemas.openxmlformats.org/drawingml/2006/picture">
+                  <pic:nvPicPr>
+                    <pic:cNvPr id="1" name=""/>
+                    <pic:cNvPicPr/>
+                  </pic:nvPicPr>
+                  <pic:blipFill>
+                    <a:blip r:embed="rId25"/>
+                    <a:stretch>
+                      <a:fillRect/>
+                    </a:stretch>
+                  </pic:blipFill>
+                  <pic:spPr>
+                    <a:xfrm>
+                      <a:off x="0" y="0"/>
+                      <a:ext cx="5531134" cy="3073558"/>
+                    </a:xfrm>
+                    <a:prstGeom prst="rect">
+                      <a:avLst/>
+                    </a:prstGeom>
+                  </pic:spPr>
+                </pic:pic>
+              </a:graphicData>
+            </a:graphic>
+          </wp:inline>
+        </w:drawing>
+      </w:r>
+    </w:p>
+    <w:p>
+      <w:pPr>
+        <w:spacing w:after="0" w:line="240" w:lineRule="auto"/>
+      </w:pPr>
+    </w:p>
+    <w:p>
+      <w:pPr>
+        <w:spacing w:after="0" w:line="240" w:lineRule="auto"/>
+      </w:pPr>
+    </w:p>
+    <w:p>
+      <w:pPr>
+        <w:spacing w:after="0" w:line="240" w:lineRule="auto"/>
         <w:rPr>
           <w:rStyle w:val="style-scope"/>
           <w:rFonts w:ascii="Roboto" w:hAnsi="Roboto"/>
@@ -1492,7 +2529,7 @@
           <w:shd w:val="clear" w:color="auto" w:fill="F9F9F9"/>
         </w:rPr>
       </w:pPr>
-      <w:hyperlink r:id="rId13" w:history="1">
+      <w:hyperlink r:id="rId26" w:history="1">
         <w:r>
           <w:rPr>
             <w:rStyle w:val="Hyperlink"/>
@@ -1555,8 +2592,9 @@
           <w:bdr w:val="none" w:sz="0" w:space="0" w:color="auto" w:frame="1"/>
           <w:shd w:val="clear" w:color="auto" w:fill="F9F9F9"/>
         </w:rPr>
-        <w:t>First</w:t>
-      </w:r>
+        <w:t>Firstly</w:t>
+      </w:r>
+      <w:proofErr w:type="gramEnd"/>
       <w:r>
         <w:rPr>
           <w:rStyle w:val="style-scope"/>
@@ -1567,9 +2605,12 @@
           <w:bdr w:val="none" w:sz="0" w:space="0" w:color="auto" w:frame="1"/>
           <w:shd w:val="clear" w:color="auto" w:fill="F9F9F9"/>
         </w:rPr>
-        <w:t>l</w:t>
-      </w:r>
-      <w:r>
+        <w:t xml:space="preserve"> add redux toolkit</w:t>
+      </w:r>
+    </w:p>
+    <w:p>
+      <w:pPr>
+        <w:spacing w:after="0" w:line="240" w:lineRule="auto"/>
         <w:rPr>
           <w:rStyle w:val="style-scope"/>
           <w:rFonts w:ascii="Roboto" w:hAnsi="Roboto"/>
@@ -1579,10 +2620,11 @@
           <w:bdr w:val="none" w:sz="0" w:space="0" w:color="auto" w:frame="1"/>
           <w:shd w:val="clear" w:color="auto" w:fill="F9F9F9"/>
         </w:rPr>
-        <w:t>y</w:t>
-      </w:r>
-      <w:proofErr w:type="gramEnd"/>
-      <w:r>
+      </w:pPr>
+    </w:p>
+    <w:p>
+      <w:pPr>
+        <w:spacing w:after="0" w:line="240" w:lineRule="auto"/>
         <w:rPr>
           <w:rStyle w:val="style-scope"/>
           <w:rFonts w:ascii="Roboto" w:hAnsi="Roboto"/>
@@ -1592,12 +2634,8 @@
           <w:bdr w:val="none" w:sz="0" w:space="0" w:color="auto" w:frame="1"/>
           <w:shd w:val="clear" w:color="auto" w:fill="F9F9F9"/>
         </w:rPr>
-        <w:t xml:space="preserve"> I create Simple React Application with Content and Navbar’s here</w:t>
-      </w:r>
-    </w:p>
-    <w:p>
-      <w:pPr>
-        <w:spacing w:after="0" w:line="240" w:lineRule="auto"/>
+      </w:pPr>
+      <w:r>
         <w:rPr>
           <w:rStyle w:val="style-scope"/>
           <w:rFonts w:ascii="Roboto" w:hAnsi="Roboto"/>
@@ -1607,7 +2645,42 @@
           <w:bdr w:val="none" w:sz="0" w:space="0" w:color="auto" w:frame="1"/>
           <w:shd w:val="clear" w:color="auto" w:fill="F9F9F9"/>
         </w:rPr>
-      </w:pPr>
+        <w:drawing>
+          <wp:inline distT="0" distB="0" distL="0" distR="0" wp14:anchorId="603760BF" wp14:editId="478769C9">
+            <wp:extent cx="3054507" cy="749339"/>
+            <wp:effectExtent l="0" t="0" r="0" b="0"/>
+            <wp:docPr id="18" name="Picture 18"/>
+            <wp:cNvGraphicFramePr>
+              <a:graphicFrameLocks xmlns:a="http://schemas.openxmlformats.org/drawingml/2006/main" noChangeAspect="1"/>
+            </wp:cNvGraphicFramePr>
+            <a:graphic xmlns:a="http://schemas.openxmlformats.org/drawingml/2006/main">
+              <a:graphicData uri="http://schemas.openxmlformats.org/drawingml/2006/picture">
+                <pic:pic xmlns:pic="http://schemas.openxmlformats.org/drawingml/2006/picture">
+                  <pic:nvPicPr>
+                    <pic:cNvPr id="1" name=""/>
+                    <pic:cNvPicPr/>
+                  </pic:nvPicPr>
+                  <pic:blipFill>
+                    <a:blip r:embed="rId27"/>
+                    <a:stretch>
+                      <a:fillRect/>
+                    </a:stretch>
+                  </pic:blipFill>
+                  <pic:spPr>
+                    <a:xfrm>
+                      <a:off x="0" y="0"/>
+                      <a:ext cx="3054507" cy="749339"/>
+                    </a:xfrm>
+                    <a:prstGeom prst="rect">
+                      <a:avLst/>
+                    </a:prstGeom>
+                  </pic:spPr>
+                </pic:pic>
+              </a:graphicData>
+            </a:graphic>
+          </wp:inline>
+        </w:drawing>
+      </w:r>
     </w:p>
     <w:p>
       <w:pPr>
@@ -1636,7 +2709,221 @@
           <w:shd w:val="clear" w:color="auto" w:fill="F9F9F9"/>
         </w:rPr>
       </w:pPr>
-      <w:hyperlink r:id="rId14" w:history="1">
+      <w:r>
+        <w:rPr>
+          <w:rStyle w:val="style-scope"/>
+          <w:rFonts w:ascii="Roboto" w:hAnsi="Roboto"/>
+          <w:color w:val="030303"/>
+          <w:sz w:val="21"/>
+          <w:szCs w:val="21"/>
+          <w:bdr w:val="none" w:sz="0" w:space="0" w:color="auto" w:frame="1"/>
+          <w:shd w:val="clear" w:color="auto" w:fill="F9F9F9"/>
+        </w:rPr>
+        <w:t>No need of that if already have react app</w:t>
+      </w:r>
+    </w:p>
+    <w:p>
+      <w:pPr>
+        <w:spacing w:after="0" w:line="240" w:lineRule="auto"/>
+        <w:rPr>
+          <w:rStyle w:val="style-scope"/>
+          <w:rFonts w:ascii="Roboto" w:hAnsi="Roboto"/>
+          <w:color w:val="030303"/>
+          <w:sz w:val="21"/>
+          <w:szCs w:val="21"/>
+          <w:bdr w:val="none" w:sz="0" w:space="0" w:color="auto" w:frame="1"/>
+          <w:shd w:val="clear" w:color="auto" w:fill="F9F9F9"/>
+        </w:rPr>
+      </w:pPr>
+      <w:r>
+        <w:rPr>
+          <w:rStyle w:val="style-scope"/>
+          <w:rFonts w:ascii="Roboto" w:hAnsi="Roboto"/>
+          <w:color w:val="030303"/>
+          <w:sz w:val="21"/>
+          <w:szCs w:val="21"/>
+          <w:bdr w:val="none" w:sz="0" w:space="0" w:color="auto" w:frame="1"/>
+          <w:shd w:val="clear" w:color="auto" w:fill="F9F9F9"/>
+        </w:rPr>
+        <w:drawing>
+          <wp:inline distT="0" distB="0" distL="0" distR="0" wp14:anchorId="09E17F2E" wp14:editId="2AD8B2F2">
+            <wp:extent cx="2336920" cy="615982"/>
+            <wp:effectExtent l="0" t="0" r="6350" b="0"/>
+            <wp:docPr id="19" name="Picture 19"/>
+            <wp:cNvGraphicFramePr>
+              <a:graphicFrameLocks xmlns:a="http://schemas.openxmlformats.org/drawingml/2006/main" noChangeAspect="1"/>
+            </wp:cNvGraphicFramePr>
+            <a:graphic xmlns:a="http://schemas.openxmlformats.org/drawingml/2006/main">
+              <a:graphicData uri="http://schemas.openxmlformats.org/drawingml/2006/picture">
+                <pic:pic xmlns:pic="http://schemas.openxmlformats.org/drawingml/2006/picture">
+                  <pic:nvPicPr>
+                    <pic:cNvPr id="1" name=""/>
+                    <pic:cNvPicPr/>
+                  </pic:nvPicPr>
+                  <pic:blipFill>
+                    <a:blip r:embed="rId28"/>
+                    <a:stretch>
+                      <a:fillRect/>
+                    </a:stretch>
+                  </pic:blipFill>
+                  <pic:spPr>
+                    <a:xfrm>
+                      <a:off x="0" y="0"/>
+                      <a:ext cx="2336920" cy="615982"/>
+                    </a:xfrm>
+                    <a:prstGeom prst="rect">
+                      <a:avLst/>
+                    </a:prstGeom>
+                  </pic:spPr>
+                </pic:pic>
+              </a:graphicData>
+            </a:graphic>
+          </wp:inline>
+        </w:drawing>
+      </w:r>
+    </w:p>
+    <w:p>
+      <w:pPr>
+        <w:spacing w:after="0" w:line="240" w:lineRule="auto"/>
+        <w:rPr>
+          <w:rStyle w:val="style-scope"/>
+          <w:rFonts w:ascii="Roboto" w:hAnsi="Roboto"/>
+          <w:color w:val="030303"/>
+          <w:sz w:val="21"/>
+          <w:szCs w:val="21"/>
+          <w:bdr w:val="none" w:sz="0" w:space="0" w:color="auto" w:frame="1"/>
+          <w:shd w:val="clear" w:color="auto" w:fill="F9F9F9"/>
+        </w:rPr>
+      </w:pPr>
+      <w:r>
+        <w:rPr>
+          <w:rStyle w:val="style-scope"/>
+          <w:rFonts w:ascii="Roboto" w:hAnsi="Roboto"/>
+          <w:color w:val="030303"/>
+          <w:sz w:val="21"/>
+          <w:szCs w:val="21"/>
+          <w:bdr w:val="none" w:sz="0" w:space="0" w:color="auto" w:frame="1"/>
+          <w:shd w:val="clear" w:color="auto" w:fill="F9F9F9"/>
+        </w:rPr>
+        <w:t>Install core redux</w:t>
+      </w:r>
+    </w:p>
+    <w:p>
+      <w:pPr>
+        <w:spacing w:after="0" w:line="240" w:lineRule="auto"/>
+        <w:rPr>
+          <w:rStyle w:val="style-scope"/>
+          <w:rFonts w:ascii="Roboto" w:hAnsi="Roboto"/>
+          <w:color w:val="030303"/>
+          <w:sz w:val="21"/>
+          <w:szCs w:val="21"/>
+          <w:bdr w:val="none" w:sz="0" w:space="0" w:color="auto" w:frame="1"/>
+          <w:shd w:val="clear" w:color="auto" w:fill="F9F9F9"/>
+        </w:rPr>
+      </w:pPr>
+    </w:p>
+    <w:p>
+      <w:pPr>
+        <w:spacing w:after="0" w:line="240" w:lineRule="auto"/>
+        <w:rPr>
+          <w:rStyle w:val="style-scope"/>
+          <w:rFonts w:ascii="Roboto" w:hAnsi="Roboto"/>
+          <w:color w:val="030303"/>
+          <w:sz w:val="21"/>
+          <w:szCs w:val="21"/>
+          <w:bdr w:val="none" w:sz="0" w:space="0" w:color="auto" w:frame="1"/>
+          <w:shd w:val="clear" w:color="auto" w:fill="F9F9F9"/>
+        </w:rPr>
+      </w:pPr>
+      <w:r>
+        <w:rPr>
+          <w:rStyle w:val="style-scope"/>
+          <w:rFonts w:ascii="Roboto" w:hAnsi="Roboto"/>
+          <w:color w:val="030303"/>
+          <w:sz w:val="21"/>
+          <w:szCs w:val="21"/>
+          <w:bdr w:val="none" w:sz="0" w:space="0" w:color="auto" w:frame="1"/>
+          <w:shd w:val="clear" w:color="auto" w:fill="F9F9F9"/>
+        </w:rPr>
+        <w:drawing>
+          <wp:inline distT="0" distB="0" distL="0" distR="0" wp14:anchorId="493AAD6F" wp14:editId="6B1C64BF">
+            <wp:extent cx="927148" cy="673135"/>
+            <wp:effectExtent l="0" t="0" r="6350" b="0"/>
+            <wp:docPr id="20" name="Picture 20"/>
+            <wp:cNvGraphicFramePr>
+              <a:graphicFrameLocks xmlns:a="http://schemas.openxmlformats.org/drawingml/2006/main" noChangeAspect="1"/>
+            </wp:cNvGraphicFramePr>
+            <a:graphic xmlns:a="http://schemas.openxmlformats.org/drawingml/2006/main">
+              <a:graphicData uri="http://schemas.openxmlformats.org/drawingml/2006/picture">
+                <pic:pic xmlns:pic="http://schemas.openxmlformats.org/drawingml/2006/picture">
+                  <pic:nvPicPr>
+                    <pic:cNvPr id="1" name=""/>
+                    <pic:cNvPicPr/>
+                  </pic:nvPicPr>
+                  <pic:blipFill>
+                    <a:blip r:embed="rId29"/>
+                    <a:stretch>
+                      <a:fillRect/>
+                    </a:stretch>
+                  </pic:blipFill>
+                  <pic:spPr>
+                    <a:xfrm>
+                      <a:off x="0" y="0"/>
+                      <a:ext cx="927148" cy="673135"/>
+                    </a:xfrm>
+                    <a:prstGeom prst="rect">
+                      <a:avLst/>
+                    </a:prstGeom>
+                  </pic:spPr>
+                </pic:pic>
+              </a:graphicData>
+            </a:graphic>
+          </wp:inline>
+        </w:drawing>
+      </w:r>
+    </w:p>
+    <w:p>
+      <w:pPr>
+        <w:spacing w:after="0" w:line="240" w:lineRule="auto"/>
+        <w:rPr>
+          <w:rStyle w:val="style-scope"/>
+          <w:rFonts w:ascii="Roboto" w:hAnsi="Roboto"/>
+          <w:color w:val="030303"/>
+          <w:sz w:val="21"/>
+          <w:szCs w:val="21"/>
+          <w:bdr w:val="none" w:sz="0" w:space="0" w:color="auto" w:frame="1"/>
+          <w:shd w:val="clear" w:color="auto" w:fill="F9F9F9"/>
+        </w:rPr>
+      </w:pPr>
+    </w:p>
+    <w:p>
+      <w:pPr>
+        <w:spacing w:after="0" w:line="240" w:lineRule="auto"/>
+        <w:rPr>
+          <w:rStyle w:val="style-scope"/>
+          <w:rFonts w:ascii="Roboto" w:hAnsi="Roboto"/>
+          <w:color w:val="030303"/>
+          <w:sz w:val="21"/>
+          <w:szCs w:val="21"/>
+          <w:bdr w:val="none" w:sz="0" w:space="0" w:color="auto" w:frame="1"/>
+          <w:shd w:val="clear" w:color="auto" w:fill="F9F9F9"/>
+        </w:rPr>
+      </w:pPr>
+    </w:p>
+    <w:p>
+      <w:pPr>
+        <w:spacing w:after="0" w:line="240" w:lineRule="auto"/>
+        <w:rPr>
+          <w:rStyle w:val="style-scope"/>
+          <w:rFonts w:ascii="Roboto" w:hAnsi="Roboto"/>
+          <w:color w:val="030303"/>
+          <w:sz w:val="21"/>
+          <w:szCs w:val="21"/>
+          <w:bdr w:val="none" w:sz="0" w:space="0" w:color="auto" w:frame="1"/>
+          <w:shd w:val="clear" w:color="auto" w:fill="F9F9F9"/>
+        </w:rPr>
+      </w:pPr>
+      <w:hyperlink r:id="rId30" w:history="1">
         <w:r>
           <w:rPr>
             <w:rStyle w:val="Hyperlink"/>
@@ -1702,7 +2989,7 @@
           <w:shd w:val="clear" w:color="auto" w:fill="F9F9F9"/>
         </w:rPr>
       </w:pPr>
-      <w:hyperlink r:id="rId15" w:history="1">
+      <w:hyperlink r:id="rId31" w:history="1">
         <w:r>
           <w:rPr>
             <w:rStyle w:val="Hyperlink"/>
@@ -1735,11 +3022,6 @@
     <w:p>
       <w:pPr>
         <w:spacing w:after="0" w:line="240" w:lineRule="auto"/>
-      </w:pPr>
-    </w:p>
-    <w:p>
-      <w:pPr>
-        <w:spacing w:after="0" w:line="240" w:lineRule="auto"/>
         <w:rPr>
           <w:rStyle w:val="style-scope"/>
           <w:rFonts w:ascii="Roboto" w:hAnsi="Roboto"/>
@@ -1750,7 +3032,43 @@
           <w:shd w:val="clear" w:color="auto" w:fill="F9F9F9"/>
         </w:rPr>
       </w:pPr>
-      <w:hyperlink r:id="rId16" w:history="1">
+      <w:r>
+        <w:rPr>
+          <w:rStyle w:val="style-scope"/>
+          <w:rFonts w:ascii="Roboto" w:hAnsi="Roboto"/>
+          <w:color w:val="030303"/>
+          <w:sz w:val="21"/>
+          <w:szCs w:val="21"/>
+          <w:bdr w:val="none" w:sz="0" w:space="0" w:color="auto" w:frame="1"/>
+          <w:shd w:val="clear" w:color="auto" w:fill="F9F9F9"/>
+        </w:rPr>
+        <w:t>Firstly, I create Simple React Application with Content and Navbar’s here</w:t>
+      </w:r>
+    </w:p>
+    <w:p>
+      <w:pPr>
+        <w:spacing w:after="0" w:line="240" w:lineRule="auto"/>
+      </w:pPr>
+    </w:p>
+    <w:p>
+      <w:pPr>
+        <w:spacing w:after="0" w:line="240" w:lineRule="auto"/>
+      </w:pPr>
+    </w:p>
+    <w:p>
+      <w:pPr>
+        <w:spacing w:after="0" w:line="240" w:lineRule="auto"/>
+        <w:rPr>
+          <w:rStyle w:val="style-scope"/>
+          <w:rFonts w:ascii="Roboto" w:hAnsi="Roboto"/>
+          <w:color w:val="030303"/>
+          <w:sz w:val="21"/>
+          <w:szCs w:val="21"/>
+          <w:bdr w:val="none" w:sz="0" w:space="0" w:color="auto" w:frame="1"/>
+          <w:shd w:val="clear" w:color="auto" w:fill="F9F9F9"/>
+        </w:rPr>
+      </w:pPr>
+      <w:hyperlink r:id="rId32" w:history="1">
         <w:r>
           <w:rPr>
             <w:rStyle w:val="Hyperlink"/>
@@ -1798,7 +3116,7 @@
           <w:shd w:val="clear" w:color="auto" w:fill="F9F9F9"/>
         </w:rPr>
       </w:pPr>
-      <w:hyperlink r:id="rId17" w:history="1">
+      <w:hyperlink r:id="rId33" w:history="1">
         <w:r>
           <w:rPr>
             <w:rStyle w:val="Hyperlink"/>
@@ -1846,7 +3164,7 @@
           <w:shd w:val="clear" w:color="auto" w:fill="F9F9F9"/>
         </w:rPr>
       </w:pPr>
-      <w:hyperlink r:id="rId18" w:history="1">
+      <w:hyperlink r:id="rId34" w:history="1">
         <w:r>
           <w:rPr>
             <w:rStyle w:val="Hyperlink"/>
@@ -1920,7 +3238,7 @@
           <w:shd w:val="clear" w:color="auto" w:fill="F9F9F9"/>
         </w:rPr>
       </w:pPr>
-      <w:hyperlink r:id="rId19" w:history="1">
+      <w:hyperlink r:id="rId35" w:history="1">
         <w:r>
           <w:rPr>
             <w:rStyle w:val="Hyperlink"/>
@@ -1968,7 +3286,7 @@
           <w:shd w:val="clear" w:color="auto" w:fill="F9F9F9"/>
         </w:rPr>
       </w:pPr>
-      <w:hyperlink r:id="rId20" w:history="1">
+      <w:hyperlink r:id="rId36" w:history="1">
         <w:r>
           <w:rPr>
             <w:rStyle w:val="Hyperlink"/>
@@ -2016,7 +3334,7 @@
           <w:shd w:val="clear" w:color="auto" w:fill="F9F9F9"/>
         </w:rPr>
       </w:pPr>
-      <w:hyperlink r:id="rId21" w:history="1">
+      <w:hyperlink r:id="rId37" w:history="1">
         <w:r>
           <w:rPr>
             <w:rStyle w:val="Hyperlink"/>
@@ -2064,7 +3382,7 @@
           <w:shd w:val="clear" w:color="auto" w:fill="F9F9F9"/>
         </w:rPr>
       </w:pPr>
-      <w:hyperlink r:id="rId22" w:history="1">
+      <w:hyperlink r:id="rId38" w:history="1">
         <w:r>
           <w:rPr>
             <w:rStyle w:val="Hyperlink"/>
@@ -2129,7 +3447,7 @@
       <w:pPr>
         <w:spacing w:after="0" w:line="240" w:lineRule="auto"/>
       </w:pPr>
-      <w:hyperlink r:id="rId23" w:history="1">
+      <w:hyperlink r:id="rId39" w:history="1">
         <w:r>
           <w:rPr>
             <w:rStyle w:val="Hyperlink"/>

</xml_diff>